<commit_message>
Update documentazione peer review
</commit_message>
<xml_diff>
--- a/doumentazione_uml.docx
+++ b/doumentazione_uml.docx
@@ -2941,6 +2941,180 @@
           <w:rFonts w:ascii="Times New Roman" w:hAnsi="Times New Roman" w:cs="Times New Roman"/>
         </w:rPr>
       </w:pPr>
+    </w:p>
+    <w:p>
+      <w:pPr>
+        <w:rPr>
+          <w:rFonts w:ascii="Times New Roman" w:hAnsi="Times New Roman" w:cs="Times New Roman"/>
+        </w:rPr>
+      </w:pPr>
+    </w:p>
+    <w:p>
+      <w:pPr>
+        <w:rPr>
+          <w:rFonts w:ascii="Times New Roman" w:hAnsi="Times New Roman" w:cs="Times New Roman"/>
+        </w:rPr>
+      </w:pPr>
+      <w:r>
+        <w:rPr>
+          <w:rFonts w:ascii="Times New Roman" w:hAnsi="Times New Roman" w:cs="Times New Roman"/>
+        </w:rPr>
+        <w:t>“</w:t>
+      </w:r>
+      <w:proofErr w:type="spellStart"/>
+      <w:r>
+        <w:rPr>
+          <w:rFonts w:ascii="Times New Roman" w:hAnsi="Times New Roman" w:cs="Times New Roman"/>
+        </w:rPr>
+        <w:t>CommonCard</w:t>
+      </w:r>
+      <w:proofErr w:type="spellEnd"/>
+      <w:r>
+        <w:rPr>
+          <w:rFonts w:ascii="Times New Roman" w:hAnsi="Times New Roman" w:cs="Times New Roman"/>
+        </w:rPr>
+        <w:t xml:space="preserve"> gestite tramite un pattern strategy, utilizzati solo 2 oggetti per le carte obbiettivo comuni.                    -</w:t>
+      </w:r>
+      <w:proofErr w:type="spellStart"/>
+      <w:r>
+        <w:rPr>
+          <w:rFonts w:ascii="Times New Roman" w:hAnsi="Times New Roman" w:cs="Times New Roman"/>
+        </w:rPr>
+        <w:t>CommonCardShape</w:t>
+      </w:r>
+      <w:proofErr w:type="spellEnd"/>
+      <w:r>
+        <w:rPr>
+          <w:rFonts w:ascii="Times New Roman" w:hAnsi="Times New Roman" w:cs="Times New Roman"/>
+        </w:rPr>
+        <w:t xml:space="preserve"> definisce la forma da rispettare, il numero di volte che si deve presentare.                         -</w:t>
+      </w:r>
+      <w:proofErr w:type="spellStart"/>
+      <w:r>
+        <w:rPr>
+          <w:rFonts w:ascii="Times New Roman" w:hAnsi="Times New Roman" w:cs="Times New Roman"/>
+        </w:rPr>
+        <w:t>CommonCardPosition</w:t>
+      </w:r>
+      <w:proofErr w:type="spellEnd"/>
+      <w:r>
+        <w:rPr>
+          <w:rFonts w:ascii="Times New Roman" w:hAnsi="Times New Roman" w:cs="Times New Roman"/>
+        </w:rPr>
+        <w:t xml:space="preserve"> definisce l'algoritmo per identificare le posizioni da rispettare.                                         -CommonCardColumn3Types definisce l'algoritmo per le colonne o righe con max 3 tipi, un numero definito di volte.   -</w:t>
+      </w:r>
+      <w:proofErr w:type="spellStart"/>
+      <w:r>
+        <w:rPr>
+          <w:rFonts w:ascii="Times New Roman" w:hAnsi="Times New Roman" w:cs="Times New Roman"/>
+        </w:rPr>
+        <w:t>CommonCardAllTypes</w:t>
+      </w:r>
+      <w:proofErr w:type="spellEnd"/>
+      <w:r>
+        <w:rPr>
+          <w:rFonts w:ascii="Times New Roman" w:hAnsi="Times New Roman" w:cs="Times New Roman"/>
+        </w:rPr>
+        <w:t xml:space="preserve"> algoritmo per colonne o righe con tutti i tipi.                -</w:t>
+      </w:r>
+      <w:proofErr w:type="spellStart"/>
+      <w:r>
+        <w:rPr>
+          <w:rFonts w:ascii="Times New Roman" w:hAnsi="Times New Roman" w:cs="Times New Roman"/>
+        </w:rPr>
+        <w:t>CommonCardLowDiagonal</w:t>
+      </w:r>
+      <w:proofErr w:type="spellEnd"/>
+      <w:r>
+        <w:rPr>
+          <w:rFonts w:ascii="Times New Roman" w:hAnsi="Times New Roman" w:cs="Times New Roman"/>
+        </w:rPr>
+        <w:t xml:space="preserve"> definisce l'algoritmo per la diagonale inferiore di tessere.                                               \</w:t>
+      </w:r>
+      <w:proofErr w:type="spellStart"/>
+      <w:r>
+        <w:rPr>
+          <w:rFonts w:ascii="Times New Roman" w:hAnsi="Times New Roman" w:cs="Times New Roman"/>
+        </w:rPr>
+        <w:t>nLe</w:t>
+      </w:r>
+      <w:proofErr w:type="spellEnd"/>
+      <w:r>
+        <w:rPr>
+          <w:rFonts w:ascii="Times New Roman" w:hAnsi="Times New Roman" w:cs="Times New Roman"/>
+        </w:rPr>
+        <w:t xml:space="preserve"> descrizioni di </w:t>
+      </w:r>
+      <w:proofErr w:type="spellStart"/>
+      <w:r>
+        <w:rPr>
+          <w:rFonts w:ascii="Times New Roman" w:hAnsi="Times New Roman" w:cs="Times New Roman"/>
+        </w:rPr>
+        <w:t>PersonalCard</w:t>
+      </w:r>
+      <w:proofErr w:type="spellEnd"/>
+      <w:r>
+        <w:rPr>
+          <w:rFonts w:ascii="Times New Roman" w:hAnsi="Times New Roman" w:cs="Times New Roman"/>
+        </w:rPr>
+        <w:t xml:space="preserve"> e </w:t>
+      </w:r>
+      <w:proofErr w:type="spellStart"/>
+      <w:r>
+        <w:rPr>
+          <w:rFonts w:ascii="Times New Roman" w:hAnsi="Times New Roman" w:cs="Times New Roman"/>
+        </w:rPr>
+        <w:t>CommonCard</w:t>
+      </w:r>
+      <w:proofErr w:type="spellEnd"/>
+      <w:r>
+        <w:rPr>
+          <w:rFonts w:ascii="Times New Roman" w:hAnsi="Times New Roman" w:cs="Times New Roman"/>
+        </w:rPr>
+        <w:t xml:space="preserve"> vengono </w:t>
+      </w:r>
+      <w:proofErr w:type="spellStart"/>
+      <w:r>
+        <w:rPr>
+          <w:rFonts w:ascii="Times New Roman" w:hAnsi="Times New Roman" w:cs="Times New Roman"/>
+        </w:rPr>
+        <w:t>parsate</w:t>
+      </w:r>
+      <w:proofErr w:type="spellEnd"/>
+      <w:r>
+        <w:rPr>
+          <w:rFonts w:ascii="Times New Roman" w:hAnsi="Times New Roman" w:cs="Times New Roman"/>
+        </w:rPr>
+        <w:t xml:space="preserve"> con </w:t>
+      </w:r>
+      <w:proofErr w:type="spellStart"/>
+      <w:r>
+        <w:rPr>
+          <w:rFonts w:ascii="Times New Roman" w:hAnsi="Times New Roman" w:cs="Times New Roman"/>
+        </w:rPr>
+        <w:t>json</w:t>
+      </w:r>
+      <w:proofErr w:type="spellEnd"/>
+      <w:r>
+        <w:rPr>
+          <w:rFonts w:ascii="Times New Roman" w:hAnsi="Times New Roman" w:cs="Times New Roman"/>
+        </w:rPr>
+        <w:t xml:space="preserve">, la pescata della carta tramite un </w:t>
+      </w:r>
+      <w:proofErr w:type="spellStart"/>
+      <w:r>
+        <w:rPr>
+          <w:rFonts w:ascii="Times New Roman" w:hAnsi="Times New Roman" w:cs="Times New Roman"/>
+        </w:rPr>
+        <w:t>randomizing</w:t>
+      </w:r>
+      <w:proofErr w:type="spellEnd"/>
+      <w:r>
+        <w:rPr>
+          <w:rFonts w:ascii="Times New Roman" w:hAnsi="Times New Roman" w:cs="Times New Roman"/>
+        </w:rPr>
+        <w:t xml:space="preserve"> di indici."}],"</w:t>
+      </w:r>
     </w:p>
     <w:sectPr>
       <w:pgSz w:w="11906" w:h="16838"/>
@@ -3371,6 +3545,7 @@
   <w:style w:type="character" w:default="1" w:styleId="Carpredefinitoparagrafo">
     <w:name w:val="Default Paragraph Font"/>
     <w:uiPriority w:val="1"/>
+    <w:semiHidden/>
     <w:unhideWhenUsed/>
   </w:style>
   <w:style w:type="table" w:default="1" w:styleId="Tabellanormale">

</xml_diff>